<commit_message>
Fuldført SSD diagrammer, rettet Use case - salg fully-dressed
</commit_message>
<xml_diff>
--- a/Use case - salg fully-dressed.docx
+++ b/Use case - salg fully-dressed.docx
@@ -13,17 +13,32 @@
     <w:p>
       <w:pPr>
         <w:spacing w:after="120" w:line="240" w:lineRule="auto"/>
-      </w:pPr>
-      <w:r>
-        <w:t>Use-case: Salg</w:t>
-      </w:r>
-      <w:r>
+        <w:rPr>
+          <w:lang w:val="en-US"/>
+        </w:rPr>
+      </w:pPr>
+      <w:r>
+        <w:rPr>
+          <w:lang w:val="en-US"/>
+        </w:rPr>
+        <w:t>Use-case: Sale</w:t>
+      </w:r>
+      <w:r>
+        <w:rPr>
+          <w:lang w:val="en-US"/>
+        </w:rPr>
         <w:tab/>
       </w:r>
       <w:r>
+        <w:rPr>
+          <w:lang w:val="en-US"/>
+        </w:rPr>
         <w:tab/>
       </w:r>
       <w:r>
+        <w:rPr>
+          <w:lang w:val="en-US"/>
+        </w:rPr>
         <w:t>Id: UC1</w:t>
       </w:r>
     </w:p>

</xml_diff>